<commit_message>
Update contact details for Mr. Dilanka Nayanajith in the document
</commit_message>
<xml_diff>
--- a/assets/doc/Dimuth Adithya.docx
+++ b/assets/doc/Dimuth Adithya.docx
@@ -3594,19 +3594,21 @@
               <w:ind w:left="0" w:right="705" w:firstLine="0"/>
             </w:pPr>
             <w:r>
-              <w:t>Mrs. D.</w:t>
-            </w:r>
+              <w:t xml:space="preserve">Mr. </w:t>
+            </w:r>
+            <w:proofErr w:type="spellStart"/>
+            <w:r>
+              <w:t>Dilanka</w:t>
+            </w:r>
+            <w:proofErr w:type="spellEnd"/>
             <w:r>
               <w:t xml:space="preserve"> </w:t>
             </w:r>
             <w:proofErr w:type="spellStart"/>
             <w:r>
-              <w:t>Wepathana</w:t>
+              <w:t>Nayanajith</w:t>
             </w:r>
             <w:proofErr w:type="spellEnd"/>
-            <w:r>
-              <w:t xml:space="preserve">, </w:t>
-            </w:r>
           </w:p>
           <w:p>
             <w:pPr>
@@ -3614,7 +3616,13 @@
               <w:ind w:left="0" w:right="705" w:firstLine="0"/>
             </w:pPr>
             <w:r>
-              <w:t xml:space="preserve">Senior Lecture, </w:t>
+              <w:t>DevOps (</w:t>
+            </w:r>
+            <w:r>
+              <w:t>Software) Engineer</w:t>
+            </w:r>
+            <w:r>
+              <w:t xml:space="preserve">, </w:t>
             </w:r>
           </w:p>
           <w:p>
@@ -3623,22 +3631,45 @@
               <w:ind w:left="0" w:right="705" w:firstLine="0"/>
             </w:pPr>
             <w:r>
-              <w:t>Head of IT,</w:t>
-            </w:r>
+              <w:t xml:space="preserve">X.O Concepts </w:t>
+            </w:r>
+            <w:proofErr w:type="spellStart"/>
+            <w:r>
+              <w:t>pvt</w:t>
+            </w:r>
+            <w:proofErr w:type="spellEnd"/>
+            <w:r>
+              <w:t xml:space="preserve"> </w:t>
+            </w:r>
+            <w:proofErr w:type="gramStart"/>
+            <w:r>
+              <w:t>LTD,</w:t>
+            </w:r>
+            <w:r>
+              <w:t>,</w:t>
+            </w:r>
+            <w:proofErr w:type="gramEnd"/>
           </w:p>
           <w:p>
             <w:pPr>
               <w:spacing w:after="0" w:line="259" w:lineRule="auto"/>
               <w:ind w:left="0" w:right="705" w:firstLine="0"/>
             </w:pPr>
-            <w:r>
-              <w:t>Sri</w:t>
-            </w:r>
-            <w:r>
-              <w:t xml:space="preserve"> </w:t>
-            </w:r>
-            <w:r>
-              <w:t xml:space="preserve">Lanka Institute of Advanced Technical </w:t>
+            <w:proofErr w:type="spellStart"/>
+            <w:r>
+              <w:t>XdotO</w:t>
+            </w:r>
+            <w:proofErr w:type="spellEnd"/>
+            <w:r>
+              <w:t xml:space="preserve"> Concepts (Pvt) Ltd. 48/1 A, 4th Lane, </w:t>
+            </w:r>
+            <w:proofErr w:type="spellStart"/>
+            <w:r>
+              <w:t>Mirihana</w:t>
+            </w:r>
+            <w:proofErr w:type="spellEnd"/>
+            <w:r>
+              <w:t>, Nugegoda.</w:t>
             </w:r>
           </w:p>
           <w:p>
@@ -3647,7 +3678,7 @@
               <w:ind w:left="0" w:right="705" w:firstLine="0"/>
             </w:pPr>
             <w:r>
-              <w:t>Education (SLIATE)</w:t>
+              <w:t>0717456958</w:t>
             </w:r>
           </w:p>
           <w:p>
@@ -3656,7 +3687,7 @@
               <w:ind w:left="0" w:right="705" w:firstLine="0"/>
             </w:pPr>
             <w:r>
-              <w:t>0716307902</w:t>
+              <w:t>dilanka@xdoto.io</w:t>
             </w:r>
           </w:p>
         </w:tc>

</xml_diff>